<commit_message>
UPDATE Doc Fluxo e Funcionalidade closes #69 and closes #13
</commit_message>
<xml_diff>
--- a/documentação/Documentação PI 5º Semestre_240525.docx
+++ b/documentação/Documentação PI 5º Semestre_240525.docx
@@ -255,6 +255,12 @@
         <w:br/>
       </w:r>
     </w:p>
+    <w:p>
+      <w:pPr>
+        <w:ind w:firstLine="0"/>
+        <w:jc w:val="center"/>
+      </w:pPr>
+    </w:p>
     <w:tbl>
       <w:tblPr>
         <w:tblStyle w:val="a"/>
@@ -500,6 +506,8 @@
           </w:tcPr>
           <w:p>
             <w:pPr>
+              <w:widowControl w:val="0"/>
+              <w:spacing w:line="240" w:lineRule="auto"/>
               <w:jc w:val="left"/>
               <w:rPr>
                 <w:sz w:val="22"/>
@@ -534,6 +542,8 @@
           </w:tcPr>
           <w:p>
             <w:pPr>
+              <w:widowControl w:val="0"/>
+              <w:spacing w:line="240" w:lineRule="auto"/>
               <w:jc w:val="left"/>
               <w:rPr>
                 <w:sz w:val="22"/>
@@ -568,6 +578,8 @@
           </w:tcPr>
           <w:p>
             <w:pPr>
+              <w:widowControl w:val="0"/>
+              <w:spacing w:line="240" w:lineRule="auto"/>
               <w:jc w:val="left"/>
               <w:rPr>
                 <w:sz w:val="22"/>
@@ -696,6 +708,7 @@
     </w:p>
     <w:p>
       <w:pPr>
+        <w:ind w:firstLine="0"/>
         <w:jc w:val="center"/>
         <w:rPr>
           <w:b/>
@@ -2850,10 +2863,7 @@
         <w:ind w:firstLine="851"/>
       </w:pPr>
       <w:r>
-        <w:t>#1A1A1A</w:t>
-      </w:r>
-      <w:r>
-        <w:t xml:space="preserve"> (Preto Suave)</w:t>
+        <w:t>#1A1A1A (Preto Suave)</w:t>
       </w:r>
     </w:p>
     <w:p/>
@@ -4347,54 +4357,33 @@
       </w:r>
     </w:p>
     <w:p>
+      <w:bookmarkStart w:id="37" w:name="_p56uwsa10441" w:colFirst="0" w:colLast="0"/>
+      <w:bookmarkEnd w:id="37"/>
+    </w:p>
+    <w:p>
       <w:pPr>
         <w:pStyle w:val="Ttulo2"/>
         <w:ind w:firstLine="0"/>
       </w:pPr>
-      <w:bookmarkStart w:id="37" w:name="_p56uwsa10441" w:colFirst="0" w:colLast="0"/>
-      <w:bookmarkEnd w:id="37"/>
-      <w:r>
-        <w:br/>
-        <w:t>5.5 Requisitos Tecnológicos</w:t>
-      </w:r>
-    </w:p>
-    <w:p>
-      <w:pPr>
-        <w:pStyle w:val="Ttulo2"/>
-        <w:ind w:firstLine="0"/>
-      </w:pPr>
-      <w:bookmarkStart w:id="38" w:name="_etnmnwywsyw" w:colFirst="0" w:colLast="0"/>
+      <w:bookmarkStart w:id="38" w:name="_up85zznt0hlq" w:colFirst="0" w:colLast="0"/>
       <w:bookmarkEnd w:id="38"/>
       <w:r>
-        <w:br/>
-        <w:t>5.6 Requisitos Não Tecnológicos</w:t>
-      </w:r>
-    </w:p>
-    <w:p/>
-    <w:p>
-      <w:pPr>
-        <w:pStyle w:val="Ttulo2"/>
-        <w:ind w:firstLine="0"/>
-      </w:pPr>
-      <w:bookmarkStart w:id="39" w:name="_up85zznt0hlq" w:colFirst="0" w:colLast="0"/>
+        <w:t>5.7 Diagramas</w:t>
+      </w:r>
+    </w:p>
+    <w:p>
+      <w:pPr>
+        <w:pStyle w:val="Ttulo3"/>
+      </w:pPr>
+      <w:bookmarkStart w:id="39" w:name="_vkg338n9sjbd" w:colFirst="0" w:colLast="0"/>
       <w:bookmarkEnd w:id="39"/>
       <w:r>
-        <w:t>5.7 Diagramas</w:t>
-      </w:r>
-    </w:p>
-    <w:p>
-      <w:pPr>
-        <w:pStyle w:val="Ttulo3"/>
-      </w:pPr>
-      <w:bookmarkStart w:id="40" w:name="_vkg338n9sjbd" w:colFirst="0" w:colLast="0"/>
+        <w:t>5. 7. 1 Diagrama de caso de uso</w:t>
+      </w:r>
+    </w:p>
+    <w:p>
+      <w:bookmarkStart w:id="40" w:name="_fd9d7wnh5vgm" w:colFirst="0" w:colLast="0"/>
       <w:bookmarkEnd w:id="40"/>
-      <w:r>
-        <w:t>5. 7. 1 Diagrama de caso de uso</w:t>
-      </w:r>
-    </w:p>
-    <w:p>
-      <w:bookmarkStart w:id="41" w:name="_fd9d7wnh5vgm" w:colFirst="0" w:colLast="0"/>
-      <w:bookmarkEnd w:id="41"/>
     </w:p>
     <w:p>
       <w:pPr>
@@ -4402,8 +4391,8 @@
         <w:spacing w:before="0" w:after="0"/>
         <w:jc w:val="center"/>
       </w:pPr>
-      <w:bookmarkStart w:id="42" w:name="_yirj5bez9b1t" w:colFirst="0" w:colLast="0"/>
-      <w:bookmarkEnd w:id="42"/>
+      <w:bookmarkStart w:id="41" w:name="_yirj5bez9b1t" w:colFirst="0" w:colLast="0"/>
+      <w:bookmarkEnd w:id="41"/>
       <w:r>
         <w:rPr>
           <w:sz w:val="20"/>
@@ -4435,10 +4424,65 @@
         <w:t>Diagrama de Caso de Uso</w:t>
       </w:r>
       <w:r>
+        <w:rPr>
+          <w:b w:val="0"/>
+          <w:bCs/>
+        </w:rPr>
         <w:t>.</w:t>
       </w:r>
     </w:p>
-    <w:p/>
+    <w:p>
+      <w:pPr>
+        <w:ind w:firstLine="0"/>
+        <w:jc w:val="center"/>
+      </w:pPr>
+      <w:r>
+        <w:rPr>
+          <w:noProof/>
+        </w:rPr>
+        <w:drawing>
+          <wp:inline distT="0" distB="0" distL="0" distR="0" wp14:anchorId="78DFC489" wp14:editId="5F7F5E97">
+            <wp:extent cx="5760085" cy="4742180"/>
+            <wp:effectExtent l="0" t="0" r="0" b="1270"/>
+            <wp:docPr id="1210260893" name="Imagem 5" descr="Diagrama&#10;&#10;O conteúdo gerado por IA pode estar incorreto."/>
+            <wp:cNvGraphicFramePr>
+              <a:graphicFrameLocks xmlns:a="http://schemas.openxmlformats.org/drawingml/2006/main" noChangeAspect="1"/>
+            </wp:cNvGraphicFramePr>
+            <a:graphic xmlns:a="http://schemas.openxmlformats.org/drawingml/2006/main">
+              <a:graphicData uri="http://schemas.openxmlformats.org/drawingml/2006/picture">
+                <pic:pic xmlns:pic="http://schemas.openxmlformats.org/drawingml/2006/picture">
+                  <pic:nvPicPr>
+                    <pic:cNvPr id="1210260893" name="Imagem 5" descr="Diagrama&#10;&#10;O conteúdo gerado por IA pode estar incorreto."/>
+                    <pic:cNvPicPr/>
+                  </pic:nvPicPr>
+                  <pic:blipFill>
+                    <a:blip r:embed="rId10">
+                      <a:extLst>
+                        <a:ext uri="{28A0092B-C50C-407E-A947-70E740481C1C}">
+                          <a14:useLocalDpi xmlns:a14="http://schemas.microsoft.com/office/drawing/2010/main" val="0"/>
+                        </a:ext>
+                      </a:extLst>
+                    </a:blip>
+                    <a:stretch>
+                      <a:fillRect/>
+                    </a:stretch>
+                  </pic:blipFill>
+                  <pic:spPr>
+                    <a:xfrm>
+                      <a:off x="0" y="0"/>
+                      <a:ext cx="5760085" cy="4742180"/>
+                    </a:xfrm>
+                    <a:prstGeom prst="rect">
+                      <a:avLst/>
+                    </a:prstGeom>
+                  </pic:spPr>
+                </pic:pic>
+              </a:graphicData>
+            </a:graphic>
+          </wp:inline>
+        </w:drawing>
+      </w:r>
+    </w:p>
     <w:p>
       <w:pPr>
         <w:jc w:val="center"/>
@@ -4474,9 +4518,10 @@
       <w:pPr>
         <w:pStyle w:val="Ttulo3"/>
       </w:pPr>
-      <w:bookmarkStart w:id="43" w:name="_aubibmq475gn" w:colFirst="0" w:colLast="0"/>
-      <w:bookmarkEnd w:id="43"/>
-      <w:r>
+      <w:bookmarkStart w:id="42" w:name="_aubibmq475gn" w:colFirst="0" w:colLast="0"/>
+      <w:bookmarkEnd w:id="42"/>
+      <w:r>
+        <w:lastRenderedPageBreak/>
         <w:t>5. 7. 2 Diagrama de classe</w:t>
       </w:r>
     </w:p>
@@ -4574,8 +4619,8 @@
         <w:pStyle w:val="Ttulo2"/>
         <w:ind w:firstLine="0"/>
       </w:pPr>
-      <w:bookmarkStart w:id="44" w:name="_1orr3pn4hvhd" w:colFirst="0" w:colLast="0"/>
-      <w:bookmarkEnd w:id="44"/>
+      <w:bookmarkStart w:id="43" w:name="_1orr3pn4hvhd" w:colFirst="0" w:colLast="0"/>
+      <w:bookmarkEnd w:id="43"/>
       <w:r>
         <w:t>5. 8 Fluxo de Uso</w:t>
       </w:r>
@@ -4600,7 +4645,13 @@
         </w:numPr>
       </w:pPr>
       <w:r>
-        <w:t>O administrador acessa o sistema e realiza o cadastro.</w:t>
+        <w:t>O administrador acessa o sistema e realiza o cadastro</w:t>
+      </w:r>
+      <w:r>
+        <w:t xml:space="preserve"> de operador</w:t>
+      </w:r>
+      <w:r>
+        <w:t>.</w:t>
       </w:r>
     </w:p>
     <w:p>
@@ -4611,6 +4662,17 @@
         </w:numPr>
       </w:pPr>
       <w:r>
+        <w:t>O operador entra no aplicativo e efetua o login.</w:t>
+      </w:r>
+    </w:p>
+    <w:p>
+      <w:pPr>
+        <w:numPr>
+          <w:ilvl w:val="1"/>
+          <w:numId w:val="3"/>
+        </w:numPr>
+      </w:pPr>
+      <w:r>
         <w:t>Após o login, o administrador/operador acessa o sistema.</w:t>
       </w:r>
     </w:p>
@@ -4633,8 +4695,19 @@
         </w:numPr>
       </w:pPr>
       <w:r>
-        <w:lastRenderedPageBreak/>
-        <w:t>O sistema destaca as datas na agenda e permite visualizar qual é o evento do dia.</w:t>
+        <w:t xml:space="preserve">O sistema destaca as datas na agenda </w:t>
+      </w:r>
+      <w:r>
+        <w:t xml:space="preserve">de acordo com o cadastro de eventos </w:t>
+      </w:r>
+      <w:r>
+        <w:t>e permite visualizar qual é o evento do dia</w:t>
+      </w:r>
+      <w:r>
+        <w:t xml:space="preserve"> ao clicar</w:t>
+      </w:r>
+      <w:r>
+        <w:t>.</w:t>
       </w:r>
     </w:p>
     <w:p>
@@ -4645,7 +4718,10 @@
         </w:numPr>
       </w:pPr>
       <w:r>
-        <w:t>Deve permitir bloquear dias da agenda.</w:t>
+        <w:t>Permite</w:t>
+      </w:r>
+      <w:r>
+        <w:t xml:space="preserve"> bloquear dias da agenda.</w:t>
       </w:r>
     </w:p>
     <w:p>
@@ -4667,7 +4743,34 @@
         </w:numPr>
       </w:pPr>
       <w:r>
-        <w:t>A partir do momento em que cadastra o evento, já aparece os dados na aba de contratos.</w:t>
+        <w:t xml:space="preserve">A partir do momento em que cadastra o evento, já aparece os dados </w:t>
+      </w:r>
+      <w:r>
+        <w:t xml:space="preserve">básicos </w:t>
+      </w:r>
+      <w:r>
+        <w:t>na aba de contratos</w:t>
+      </w:r>
+      <w:r>
+        <w:t xml:space="preserve"> (Cliente, data, valor</w:t>
+      </w:r>
+      <w:r>
+        <w:t xml:space="preserve">, </w:t>
+      </w:r>
+      <w:r>
+        <w:t>status</w:t>
+      </w:r>
+      <w:r>
+        <w:t xml:space="preserve"> do contrato: </w:t>
+      </w:r>
+      <w:r>
+        <w:t>inicialmente “Pendente de geração”</w:t>
+      </w:r>
+      <w:r>
+        <w:t>)</w:t>
+      </w:r>
+      <w:r>
+        <w:t>.</w:t>
       </w:r>
     </w:p>
     <w:p>
@@ -4678,15 +4781,13 @@
         </w:numPr>
       </w:pPr>
       <w:r>
-        <w:t>Ao selecionar um evento, é possível gerar um arquivo de texto (</w:t>
-      </w:r>
-      <w:proofErr w:type="spellStart"/>
-      <w:r>
-        <w:t>docx</w:t>
-      </w:r>
-      <w:proofErr w:type="spellEnd"/>
-      <w:r>
-        <w:t>) editável, com um modelo de contrato preenchido com os dados do cadastro.</w:t>
+        <w:t xml:space="preserve">Ao selecionar um evento, </w:t>
+      </w:r>
+      <w:r>
+        <w:t xml:space="preserve">abre outra tela com dados mais detalhados e o fluxo </w:t>
+      </w:r>
+      <w:r>
+        <w:t>necessário.</w:t>
       </w:r>
     </w:p>
     <w:p>
@@ -4697,7 +4798,24 @@
         </w:numPr>
       </w:pPr>
       <w:r>
-        <w:t>Deve permitir a assinatura digital dos contratos.</w:t>
+        <w:t>É</w:t>
+      </w:r>
+      <w:r>
+        <w:t xml:space="preserve"> possível gerar um arquivo de texto (</w:t>
+      </w:r>
+      <w:proofErr w:type="spellStart"/>
+      <w:r>
+        <w:t>docx</w:t>
+      </w:r>
+      <w:proofErr w:type="spellEnd"/>
+      <w:r>
+        <w:t>) editável, com um modelo de contrato preenchido com os dados do cadastro</w:t>
+      </w:r>
+      <w:r>
+        <w:t>, alterando assim o status para “Gerado”</w:t>
+      </w:r>
+      <w:r>
+        <w:t>.</w:t>
       </w:r>
     </w:p>
     <w:p>
@@ -4708,7 +4826,33 @@
         </w:numPr>
       </w:pPr>
       <w:r>
-        <w:t>Uma vez que o contrato estiver assinado digital ou fisicamente, haverá um campo para fazer o upload do arquivo.</w:t>
+        <w:t>Após gerado, é possível baixar o contrato para edição</w:t>
+      </w:r>
+      <w:r>
+        <w:t>, alterando assim o status para “Pendente de assinatura”.</w:t>
+      </w:r>
+    </w:p>
+    <w:p>
+      <w:pPr>
+        <w:numPr>
+          <w:ilvl w:val="1"/>
+          <w:numId w:val="3"/>
+        </w:numPr>
+      </w:pPr>
+      <w:r>
+        <w:t>Uma vez que o contrato estiver assinado digital ou fisicamente, haverá um campo para fazer o upload do arquivo</w:t>
+      </w:r>
+      <w:r>
+        <w:t>, alterando o status para</w:t>
+      </w:r>
+      <w:r>
+        <w:t xml:space="preserve"> o último que seria o</w:t>
+      </w:r>
+      <w:r>
+        <w:t xml:space="preserve"> “Assinado”</w:t>
+      </w:r>
+      <w:r>
+        <w:t>.</w:t>
       </w:r>
     </w:p>
     <w:p>
@@ -4722,9 +4866,10 @@
         <w:pStyle w:val="Ttulo1"/>
         <w:ind w:firstLine="720"/>
       </w:pPr>
-      <w:bookmarkStart w:id="45" w:name="_folxl9j3pv" w:colFirst="0" w:colLast="0"/>
-      <w:bookmarkEnd w:id="45"/>
-      <w:r>
+      <w:bookmarkStart w:id="44" w:name="_folxl9j3pv" w:colFirst="0" w:colLast="0"/>
+      <w:bookmarkEnd w:id="44"/>
+      <w:r>
+        <w:lastRenderedPageBreak/>
         <w:t>6. Gestão do projeto</w:t>
       </w:r>
     </w:p>
@@ -4737,14 +4882,33 @@
           <w:szCs w:val="28"/>
         </w:rPr>
       </w:pPr>
-      <w:bookmarkStart w:id="46" w:name="_1k215iy45dpl" w:colFirst="0" w:colLast="0"/>
-      <w:bookmarkEnd w:id="46"/>
+      <w:bookmarkStart w:id="45" w:name="_1k215iy45dpl" w:colFirst="0" w:colLast="0"/>
+      <w:bookmarkEnd w:id="45"/>
       <w:r>
         <w:rPr>
           <w:sz w:val="28"/>
           <w:szCs w:val="28"/>
         </w:rPr>
         <w:t>6. 1 Metodologia</w:t>
+      </w:r>
+    </w:p>
+    <w:p>
+      <w:pPr>
+        <w:pStyle w:val="Ttulo2"/>
+        <w:ind w:firstLine="0"/>
+        <w:rPr>
+          <w:sz w:val="28"/>
+          <w:szCs w:val="28"/>
+        </w:rPr>
+      </w:pPr>
+      <w:bookmarkStart w:id="46" w:name="_oebisxif5gd1" w:colFirst="0" w:colLast="0"/>
+      <w:bookmarkEnd w:id="46"/>
+      <w:r>
+        <w:rPr>
+          <w:sz w:val="28"/>
+          <w:szCs w:val="28"/>
+        </w:rPr>
+        <w:t>6. 2 Funções</w:t>
       </w:r>
     </w:p>
     <w:p>
@@ -4754,38 +4918,17 @@
         <w:ind w:firstLine="0"/>
         <w:jc w:val="left"/>
         <w:rPr>
+          <w:sz w:val="24"/>
+          <w:szCs w:val="24"/>
+        </w:rPr>
+      </w:pPr>
+      <w:bookmarkStart w:id="47" w:name="_xadux08yxslp" w:colFirst="0" w:colLast="0"/>
+      <w:bookmarkEnd w:id="47"/>
+      <w:r>
+        <w:rPr>
           <w:sz w:val="28"/>
           <w:szCs w:val="28"/>
         </w:rPr>
-      </w:pPr>
-      <w:bookmarkStart w:id="47" w:name="_oebisxif5gd1" w:colFirst="0" w:colLast="0"/>
-      <w:bookmarkEnd w:id="47"/>
-      <w:r>
-        <w:rPr>
-          <w:sz w:val="28"/>
-          <w:szCs w:val="28"/>
-        </w:rPr>
-        <w:t>6. 2 Funções</w:t>
-      </w:r>
-    </w:p>
-    <w:p>
-      <w:pPr>
-        <w:pStyle w:val="Ttulo2"/>
-        <w:spacing w:line="276" w:lineRule="auto"/>
-        <w:ind w:firstLine="0"/>
-        <w:jc w:val="left"/>
-        <w:rPr>
-          <w:sz w:val="24"/>
-          <w:szCs w:val="24"/>
-        </w:rPr>
-      </w:pPr>
-      <w:bookmarkStart w:id="48" w:name="_xadux08yxslp" w:colFirst="0" w:colLast="0"/>
-      <w:bookmarkEnd w:id="48"/>
-      <w:r>
-        <w:rPr>
-          <w:sz w:val="28"/>
-          <w:szCs w:val="28"/>
-        </w:rPr>
         <w:t xml:space="preserve">6. 3 Cronograma </w:t>
       </w:r>
     </w:p>
@@ -4795,8 +4938,8 @@
         <w:pStyle w:val="Ttulo1"/>
         <w:ind w:left="0" w:firstLine="0"/>
       </w:pPr>
-      <w:bookmarkStart w:id="49" w:name="_v10m15gt1f6p" w:colFirst="0" w:colLast="0"/>
-      <w:bookmarkEnd w:id="49"/>
+      <w:bookmarkStart w:id="48" w:name="_v10m15gt1f6p" w:colFirst="0" w:colLast="0"/>
+      <w:bookmarkEnd w:id="48"/>
       <w:r>
         <w:t>7. Arquitetura do sistema e Tecnologias Utilizadas no Desenvolvimento da Aplicação</w:t>
       </w:r>
@@ -4886,7 +5029,6 @@
         </w:numPr>
       </w:pPr>
       <w:r>
-        <w:lastRenderedPageBreak/>
         <w:t>Módulo de Agenda: Visualização de datas disponíveis ou agendadas, bloqueio de datas manual ou automática pelo evento.</w:t>
       </w:r>
     </w:p>
@@ -4919,8 +5061,8 @@
         <w:pStyle w:val="Ttulo2"/>
         <w:ind w:firstLine="0"/>
       </w:pPr>
-      <w:bookmarkStart w:id="50" w:name="_bbjl3k6vn1rd" w:colFirst="0" w:colLast="0"/>
-      <w:bookmarkEnd w:id="50"/>
+      <w:bookmarkStart w:id="49" w:name="_bbjl3k6vn1rd" w:colFirst="0" w:colLast="0"/>
+      <w:bookmarkEnd w:id="49"/>
       <w:r>
         <w:t>7.1 Introdução e Visão Geral da Parte Técnica do Projeto</w:t>
       </w:r>
@@ -4930,8 +5072,8 @@
         <w:pStyle w:val="Ttulo2"/>
         <w:ind w:firstLine="0"/>
       </w:pPr>
-      <w:bookmarkStart w:id="51" w:name="_fiqik8d3ty8n" w:colFirst="0" w:colLast="0"/>
-      <w:bookmarkEnd w:id="51"/>
+      <w:bookmarkStart w:id="50" w:name="_fiqik8d3ty8n" w:colFirst="0" w:colLast="0"/>
+      <w:bookmarkEnd w:id="50"/>
       <w:r>
         <w:t>7.2 Banco de dados</w:t>
       </w:r>
@@ -5006,6 +5148,7 @@
         <w:ind w:left="360" w:firstLine="0"/>
       </w:pPr>
       <w:r>
+        <w:lastRenderedPageBreak/>
         <w:t>Data do evento, tipo de evento (casamento, festa 15 anos, corporativo), quantos dias para montagem, quantos dias para desmontagem, beneficiário do evento, pagamento (valor do contrato, forma de pagamento, valor pago com histórico, status), status do evento (ativo, realizado, cancelado)</w:t>
       </w:r>
     </w:p>
@@ -5031,8 +5174,8 @@
         <w:pStyle w:val="Ttulo2"/>
         <w:ind w:firstLine="0"/>
       </w:pPr>
-      <w:bookmarkStart w:id="52" w:name="_vkk29u7gkr0f" w:colFirst="0" w:colLast="0"/>
-      <w:bookmarkEnd w:id="52"/>
+      <w:bookmarkStart w:id="51" w:name="_vkk29u7gkr0f" w:colFirst="0" w:colLast="0"/>
+      <w:bookmarkEnd w:id="51"/>
       <w:r>
         <w:t xml:space="preserve">7.4 Arquitetura do Front </w:t>
       </w:r>
@@ -5047,8 +5190,8 @@
         <w:pStyle w:val="Ttulo2"/>
         <w:ind w:firstLine="0"/>
       </w:pPr>
-      <w:bookmarkStart w:id="53" w:name="_mc8fimcy2jvk" w:colFirst="0" w:colLast="0"/>
-      <w:bookmarkEnd w:id="53"/>
+      <w:bookmarkStart w:id="52" w:name="_mc8fimcy2jvk" w:colFirst="0" w:colLast="0"/>
+      <w:bookmarkEnd w:id="52"/>
       <w:r>
         <w:t>7.5 Testes e Garantia de Qualidade</w:t>
       </w:r>
@@ -5133,8 +5276,8 @@
         <w:pStyle w:val="Ttulo2"/>
         <w:ind w:firstLine="0"/>
       </w:pPr>
-      <w:bookmarkStart w:id="54" w:name="_k9pf665o2ltl" w:colFirst="0" w:colLast="0"/>
-      <w:bookmarkEnd w:id="54"/>
+      <w:bookmarkStart w:id="53" w:name="_k9pf665o2ltl" w:colFirst="0" w:colLast="0"/>
+      <w:bookmarkEnd w:id="53"/>
       <w:r>
         <w:t xml:space="preserve">7.6 APIs utilizadas </w:t>
       </w:r>
@@ -5145,8 +5288,8 @@
         <w:pStyle w:val="Ttulo1"/>
         <w:ind w:left="0" w:firstLine="0"/>
       </w:pPr>
-      <w:bookmarkStart w:id="55" w:name="_8ffm2bz6nxnt" w:colFirst="0" w:colLast="0"/>
-      <w:bookmarkEnd w:id="55"/>
+      <w:bookmarkStart w:id="54" w:name="_8ffm2bz6nxnt" w:colFirst="0" w:colLast="0"/>
+      <w:bookmarkEnd w:id="54"/>
       <w:r>
         <w:t>8. Conclusão</w:t>
       </w:r>
@@ -5158,11 +5301,11 @@
           <w:szCs w:val="20"/>
         </w:rPr>
       </w:pPr>
-      <w:bookmarkStart w:id="56" w:name="_8p1fxq1j47n5" w:colFirst="0" w:colLast="0"/>
-      <w:bookmarkEnd w:id="56"/>
+      <w:bookmarkStart w:id="55" w:name="_8p1fxq1j47n5" w:colFirst="0" w:colLast="0"/>
+      <w:bookmarkEnd w:id="55"/>
     </w:p>
     <w:sectPr>
-      <w:footerReference w:type="default" r:id="rId10"/>
+      <w:footerReference w:type="default" r:id="rId11"/>
       <w:pgSz w:w="11906" w:h="16838"/>
       <w:pgMar w:top="1701" w:right="1134" w:bottom="1134" w:left="1701" w:header="0" w:footer="720" w:gutter="0"/>
       <w:pgNumType w:start="1"/>

</xml_diff>

<commit_message>
UPDATE Doc Diagramas closes #68
Add arquivos dos Diagramas de Caso de Uso e de Classe, e atualizado na documentação
</commit_message>
<xml_diff>
--- a/documentação/Documentação PI 5º Semestre_240525.docx
+++ b/documentação/Documentação PI 5º Semestre_240525.docx
@@ -2459,8 +2459,13 @@
       </w:pPr>
       <w:bookmarkStart w:id="4" w:name="_4pofgzaiybwe" w:colFirst="0" w:colLast="0"/>
       <w:bookmarkEnd w:id="4"/>
-      <w:r>
-        <w:t>2.2  Missão, Visão e Valores</w:t>
+      <w:proofErr w:type="gramStart"/>
+      <w:r>
+        <w:t>2.2  Missão</w:t>
+      </w:r>
+      <w:proofErr w:type="gramEnd"/>
+      <w:r>
+        <w:t>, Visão e Valores</w:t>
       </w:r>
     </w:p>
     <w:p>
@@ -2742,6 +2747,7 @@
         <w:t>4. 1. 1 Logotipo</w:t>
       </w:r>
     </w:p>
+    <w:p/>
     <w:p>
       <w:pPr>
         <w:pStyle w:val="Ttulo3"/>
@@ -2826,6 +2832,7 @@
         <w:ind w:firstLine="851"/>
       </w:pPr>
       <w:r>
+        <w:lastRenderedPageBreak/>
         <w:t>#FFFFFF (Branco Puro);</w:t>
       </w:r>
     </w:p>
@@ -2834,7 +2841,6 @@
         <w:ind w:firstLine="851"/>
       </w:pPr>
       <w:r>
-        <w:lastRenderedPageBreak/>
         <w:t>#B0B0B0 (Cinza Claro);</w:t>
       </w:r>
     </w:p>
@@ -3640,8 +3646,17 @@
           <w:sz w:val="20"/>
           <w:szCs w:val="20"/>
         </w:rPr>
-        <w:t xml:space="preserve"> Protótipo da Tela .</w:t>
-      </w:r>
+        <w:t xml:space="preserve"> Protótipo da </w:t>
+      </w:r>
+      <w:proofErr w:type="gramStart"/>
+      <w:r>
+        <w:rPr>
+          <w:sz w:val="20"/>
+          <w:szCs w:val="20"/>
+        </w:rPr>
+        <w:t>Tela .</w:t>
+      </w:r>
+      <w:proofErr w:type="gramEnd"/>
     </w:p>
     <w:p>
       <w:pPr>
@@ -4270,7 +4285,15 @@
     </w:p>
     <w:p>
       <w:r>
-        <w:t>RNF002: O sistema deve garantir segurança na autenticação e armazenamento de dados (SSL, criptografia de senhas, dados, etc.).</w:t>
+        <w:t xml:space="preserve">RNF002: O sistema deve garantir segurança na autenticação e armazenamento de dados (SSL, criptografia de senhas, </w:t>
+      </w:r>
+      <w:proofErr w:type="gramStart"/>
+      <w:r>
+        <w:t>dados, etc.</w:t>
+      </w:r>
+      <w:proofErr w:type="gramEnd"/>
+      <w:r>
+        <w:t>).</w:t>
       </w:r>
     </w:p>
     <w:p>
@@ -4292,13 +4315,23 @@
     </w:p>
     <w:p>
       <w:r>
-        <w:t>RNF006: .</w:t>
-      </w:r>
-    </w:p>
-    <w:p>
-      <w:r>
-        <w:t>RNF007: .</w:t>
-      </w:r>
+        <w:t>RNF006</w:t>
+      </w:r>
+      <w:proofErr w:type="gramStart"/>
+      <w:r>
+        <w:t>: .</w:t>
+      </w:r>
+      <w:proofErr w:type="gramEnd"/>
+    </w:p>
+    <w:p>
+      <w:r>
+        <w:t>RNF007</w:t>
+      </w:r>
+      <w:proofErr w:type="gramStart"/>
+      <w:r>
+        <w:t>: .</w:t>
+      </w:r>
+      <w:proofErr w:type="gramEnd"/>
     </w:p>
     <w:p/>
     <w:p>
@@ -4575,6 +4608,54 @@
           <w:szCs w:val="20"/>
         </w:rPr>
       </w:pPr>
+      <w:r>
+        <w:rPr>
+          <w:noProof/>
+          <w:sz w:val="20"/>
+          <w:szCs w:val="20"/>
+        </w:rPr>
+        <w:drawing>
+          <wp:inline distT="0" distB="0" distL="0" distR="0" wp14:anchorId="43D22E97" wp14:editId="135BD1F5">
+            <wp:extent cx="5760085" cy="6344285"/>
+            <wp:effectExtent l="0" t="0" r="0" b="0"/>
+            <wp:docPr id="142800023" name="Imagem 4" descr="Diagrama, Esquemático&#10;&#10;O conteúdo gerado por IA pode estar incorreto."/>
+            <wp:cNvGraphicFramePr>
+              <a:graphicFrameLocks xmlns:a="http://schemas.openxmlformats.org/drawingml/2006/main" noChangeAspect="1"/>
+            </wp:cNvGraphicFramePr>
+            <a:graphic xmlns:a="http://schemas.openxmlformats.org/drawingml/2006/main">
+              <a:graphicData uri="http://schemas.openxmlformats.org/drawingml/2006/picture">
+                <pic:pic xmlns:pic="http://schemas.openxmlformats.org/drawingml/2006/picture">
+                  <pic:nvPicPr>
+                    <pic:cNvPr id="142800023" name="Imagem 4" descr="Diagrama, Esquemático&#10;&#10;O conteúdo gerado por IA pode estar incorreto."/>
+                    <pic:cNvPicPr/>
+                  </pic:nvPicPr>
+                  <pic:blipFill>
+                    <a:blip r:embed="rId11">
+                      <a:extLst>
+                        <a:ext uri="{28A0092B-C50C-407E-A947-70E740481C1C}">
+                          <a14:useLocalDpi xmlns:a14="http://schemas.microsoft.com/office/drawing/2010/main" val="0"/>
+                        </a:ext>
+                      </a:extLst>
+                    </a:blip>
+                    <a:stretch>
+                      <a:fillRect/>
+                    </a:stretch>
+                  </pic:blipFill>
+                  <pic:spPr>
+                    <a:xfrm>
+                      <a:off x="0" y="0"/>
+                      <a:ext cx="5760085" cy="6344285"/>
+                    </a:xfrm>
+                    <a:prstGeom prst="rect">
+                      <a:avLst/>
+                    </a:prstGeom>
+                  </pic:spPr>
+                </pic:pic>
+              </a:graphicData>
+            </a:graphic>
+          </wp:inline>
+        </w:drawing>
+      </w:r>
     </w:p>
     <w:p>
       <w:pPr>
@@ -4634,6 +4715,7 @@
         </w:numPr>
       </w:pPr>
       <w:r>
+        <w:lastRenderedPageBreak/>
         <w:t>Cadastro e Login de Operadores:</w:t>
       </w:r>
     </w:p>
@@ -4869,7 +4951,6 @@
       <w:bookmarkStart w:id="44" w:name="_folxl9j3pv" w:colFirst="0" w:colLast="0"/>
       <w:bookmarkEnd w:id="44"/>
       <w:r>
-        <w:lastRenderedPageBreak/>
         <w:t>6. Gestão do projeto</w:t>
       </w:r>
     </w:p>
@@ -4941,6 +5022,7 @@
       <w:bookmarkStart w:id="48" w:name="_v10m15gt1f6p" w:colFirst="0" w:colLast="0"/>
       <w:bookmarkEnd w:id="48"/>
       <w:r>
+        <w:lastRenderedPageBreak/>
         <w:t>7. Arquitetura do sistema e Tecnologias Utilizadas no Desenvolvimento da Aplicação</w:t>
       </w:r>
     </w:p>
@@ -5040,13 +5122,18 @@
         </w:numPr>
       </w:pPr>
       <w:r>
-        <w:t xml:space="preserve">Módulo de Lembretes: Lembretes de reunião de visita, manutenções do salão (limpeza, trocas, jardinagem, </w:t>
+        <w:t xml:space="preserve">Módulo de Lembretes: Lembretes de reunião de visita, manutenções do salão (limpeza, trocas, </w:t>
+      </w:r>
+      <w:proofErr w:type="gramStart"/>
+      <w:r>
+        <w:t xml:space="preserve">jardinagem, </w:t>
       </w:r>
       <w:proofErr w:type="spellStart"/>
       <w:r>
         <w:t>etc</w:t>
       </w:r>
       <w:proofErr w:type="spellEnd"/>
+      <w:proofErr w:type="gramEnd"/>
       <w:r>
         <w:t>), e outros eventos de ordem periódica.</w:t>
       </w:r>
@@ -5129,7 +5216,15 @@
         <w:ind w:left="360" w:firstLine="0"/>
       </w:pPr>
       <w:r>
-        <w:t>Pessoa Jurídica (PJ): Razão Social, CNPJ, Responsável, e-mail, celular</w:t>
+        <w:t xml:space="preserve">Pessoa Jurídica (PJ): Razão Social, CNPJ, </w:t>
+      </w:r>
+      <w:proofErr w:type="gramStart"/>
+      <w:r>
+        <w:t>Responsável</w:t>
+      </w:r>
+      <w:proofErr w:type="gramEnd"/>
+      <w:r>
+        <w:t>, e-mail, celular</w:t>
       </w:r>
     </w:p>
     <w:p>
@@ -5148,7 +5243,6 @@
         <w:ind w:left="360" w:firstLine="0"/>
       </w:pPr>
       <w:r>
-        <w:lastRenderedPageBreak/>
         <w:t>Data do evento, tipo de evento (casamento, festa 15 anos, corporativo), quantos dias para montagem, quantos dias para desmontagem, beneficiário do evento, pagamento (valor do contrato, forma de pagamento, valor pago com histórico, status), status do evento (ativo, realizado, cancelado)</w:t>
       </w:r>
     </w:p>
@@ -5177,6 +5271,7 @@
       <w:bookmarkStart w:id="51" w:name="_vkk29u7gkr0f" w:colFirst="0" w:colLast="0"/>
       <w:bookmarkEnd w:id="51"/>
       <w:r>
+        <w:lastRenderedPageBreak/>
         <w:t xml:space="preserve">7.4 Arquitetura do Front </w:t>
       </w:r>
       <w:proofErr w:type="spellStart"/>
@@ -5229,23 +5324,31 @@
         <w:t>ex</w:t>
       </w:r>
       <w:proofErr w:type="spellEnd"/>
+      <w:proofErr w:type="gramStart"/>
       <w:r>
         <w:rPr>
           <w:color w:val="FF0000"/>
         </w:rPr>
-        <w:t>: ).</w:t>
-      </w:r>
-    </w:p>
-    <w:p>
-      <w:pPr>
+        <w:t>: )</w:t>
+      </w:r>
+      <w:proofErr w:type="gramEnd"/>
+      <w:r>
         <w:rPr>
           <w:color w:val="FF0000"/>
         </w:rPr>
-      </w:pPr>
-      <w:r>
+        <w:t>.</w:t>
+      </w:r>
+    </w:p>
+    <w:p>
+      <w:pPr>
         <w:rPr>
           <w:color w:val="FF0000"/>
         </w:rPr>
+      </w:pPr>
+      <w:r>
+        <w:rPr>
+          <w:color w:val="FF0000"/>
+        </w:rPr>
         <w:t>Testes de Desempenho: Avaliar a capacidade do sistema sob carga (testes de stress e carga).</w:t>
       </w:r>
     </w:p>
@@ -5257,6 +5360,7 @@
         <w:t xml:space="preserve">Testes de Segurança: Verificar possíveis vulnerabilidades de segurança (autenticação, SQL </w:t>
       </w:r>
       <w:proofErr w:type="spellStart"/>
+      <w:proofErr w:type="gramStart"/>
       <w:r>
         <w:rPr>
           <w:color w:val="FF0000"/>
@@ -5268,7 +5372,14 @@
         <w:rPr>
           <w:color w:val="FF0000"/>
         </w:rPr>
-        <w:t>, etc.).</w:t>
+        <w:t>, etc.</w:t>
+      </w:r>
+      <w:proofErr w:type="gramEnd"/>
+      <w:r>
+        <w:rPr>
+          <w:color w:val="FF0000"/>
+        </w:rPr>
+        <w:t>).</w:t>
       </w:r>
     </w:p>
     <w:p>
@@ -5305,7 +5416,7 @@
       <w:bookmarkEnd w:id="55"/>
     </w:p>
     <w:sectPr>
-      <w:footerReference w:type="default" r:id="rId11"/>
+      <w:footerReference w:type="default" r:id="rId12"/>
       <w:pgSz w:w="11906" w:h="16838"/>
       <w:pgMar w:top="1701" w:right="1134" w:bottom="1134" w:left="1701" w:header="0" w:footer="720" w:gutter="0"/>
       <w:pgNumType w:start="1"/>

</xml_diff>